<commit_message>
fixed some minor bugs
</commit_message>
<xml_diff>
--- a/templates/templateBody.docx
+++ b/templates/templateBody.docx
@@ -347,7 +347,47 @@
           <w:rtl w:val="0"/>
           <w:lang w:val="en-US"/>
         </w:rPr>
-        <w:t>${orgLeaderReason},${orgNumType}:{orgNum}</w:t>
+        <w:t>${orgLeaderReason},</w:t>
+      </w:r>
+      <w:r>
+        <w:rPr>
+          <w:sz w:val="18"/>
+          <w:szCs w:val="18"/>
+          <w:shd w:val="clear" w:color="auto" w:fill="ffffff"/>
+          <w:rtl w:val="0"/>
+          <w:lang w:val="en-US"/>
+        </w:rPr>
+        <w:t xml:space="preserve"> </w:t>
+      </w:r>
+      <w:r>
+        <w:rPr>
+          <w:sz w:val="18"/>
+          <w:szCs w:val="18"/>
+          <w:shd w:val="clear" w:color="auto" w:fill="ffffff"/>
+          <w:rtl w:val="0"/>
+          <w:lang w:val="en-US"/>
+        </w:rPr>
+        <w:t>${orgNumType}:</w:t>
+      </w:r>
+      <w:r>
+        <w:rPr>
+          <w:sz w:val="18"/>
+          <w:szCs w:val="18"/>
+          <w:shd w:val="clear" w:color="auto" w:fill="ffffff"/>
+          <w:rtl w:val="0"/>
+          <w:lang w:val="en-US"/>
+        </w:rPr>
+        <w:t>$</w:t>
+      </w:r>
+      <w:r>
+        <w:rPr>
+          <w:sz w:val="18"/>
+          <w:szCs w:val="18"/>
+          <w:shd w:val="clear" w:color="auto" w:fill="ffffff"/>
+          <w:rtl w:val="0"/>
+          <w:lang w:val="en-US"/>
+        </w:rPr>
+        <w:t>{orgNum}</w:t>
       </w:r>
       <w:r>
         <w:rPr>
@@ -10324,7 +10364,7 @@
       <w:tblPr>
         <w:tblW w:w="10155" w:type="dxa"/>
         <w:jc w:val="center"/>
-        <w:tblInd w:w="325" w:type="dxa"/>
+        <w:tblInd w:w="433" w:type="dxa"/>
         <w:tblBorders>
           <w:top w:val="single" w:color="ffffff" w:sz="8" w:space="0" w:shadow="0" w:frame="0"/>
           <w:left w:val="single" w:color="ffffff" w:sz="8" w:space="0" w:shadow="0" w:frame="0"/>
@@ -10345,7 +10385,7 @@
           <w:shd w:val="clear" w:color="auto" w:fill="d0ddef"/>
         </w:tblPrEx>
         <w:trPr>
-          <w:trHeight w:val="7622" w:hRule="atLeast"/>
+          <w:trHeight w:val="7632" w:hRule="atLeast"/>
         </w:trPr>
         <w:tc>
           <w:tcPr>
@@ -11738,6 +11778,7 @@
               <w:ind w:left="0" w:right="0" w:firstLine="0"/>
               <w:jc w:val="left"/>
               <w:rPr>
+                <w:rStyle w:val="Нет"/>
                 <w:sz w:val="18"/>
                 <w:szCs w:val="18"/>
                 <w:rtl w:val="0"/>
@@ -11764,32 +11805,43 @@
             <w:r>
               <w:rPr>
                 <w:rStyle w:val="Hyperlink.0"/>
-                <w:sz w:val="18"/>
-                <w:szCs w:val="18"/>
+                <w:color w:val="0000ff"/>
+                <w:sz w:val="18"/>
+                <w:szCs w:val="18"/>
+                <w:u w:val="single" w:color="0000ff"/>
+                <w:lang w:val="en-US"/>
               </w:rPr>
               <w:fldChar w:fldCharType="begin" w:fldLock="0"/>
             </w:r>
             <w:r>
               <w:rPr>
                 <w:rStyle w:val="Hyperlink.0"/>
-                <w:sz w:val="18"/>
-                <w:szCs w:val="18"/>
+                <w:color w:val="0000ff"/>
+                <w:sz w:val="18"/>
+                <w:szCs w:val="18"/>
+                <w:u w:val="single" w:color="0000ff"/>
+                <w:lang w:val="en-US"/>
               </w:rPr>
               <w:instrText xml:space="preserve"> HYPERLINK "mailto:ok@rahmetapp.kz"</w:instrText>
             </w:r>
             <w:r>
               <w:rPr>
                 <w:rStyle w:val="Hyperlink.0"/>
-                <w:sz w:val="18"/>
-                <w:szCs w:val="18"/>
+                <w:color w:val="0000ff"/>
+                <w:sz w:val="18"/>
+                <w:szCs w:val="18"/>
+                <w:u w:val="single" w:color="0000ff"/>
+                <w:lang w:val="en-US"/>
               </w:rPr>
               <w:fldChar w:fldCharType="separate" w:fldLock="0"/>
             </w:r>
             <w:r>
               <w:rPr>
                 <w:rStyle w:val="Hyperlink.0"/>
-                <w:sz w:val="18"/>
-                <w:szCs w:val="18"/>
+                <w:color w:val="0000ff"/>
+                <w:sz w:val="18"/>
+                <w:szCs w:val="18"/>
+                <w:u w:val="single" w:color="0000ff"/>
                 <w:rtl w:val="0"/>
                 <w:lang w:val="en-US"/>
               </w:rPr>
@@ -11807,6 +11859,7 @@
             <w:pPr>
               <w:pStyle w:val="No Spacing"/>
               <w:rPr>
+                <w:rStyle w:val="Нет"/>
                 <w:sz w:val="18"/>
                 <w:szCs w:val="18"/>
                 <w:lang w:val="ru-RU"/>
@@ -11820,6 +11873,7 @@
               <w:ind w:left="0" w:right="0" w:firstLine="0"/>
               <w:jc w:val="left"/>
               <w:rPr>
+                <w:rStyle w:val="Нет"/>
                 <w:b w:val="1"/>
                 <w:bCs w:val="1"/>
                 <w:sz w:val="18"/>
@@ -11830,6 +11884,7 @@
             </w:pPr>
             <w:r>
               <w:rPr>
+                <w:rStyle w:val="Нет"/>
                 <w:b w:val="1"/>
                 <w:bCs w:val="1"/>
                 <w:sz w:val="18"/>
@@ -11845,6 +11900,7 @@
             <w:pPr>
               <w:pStyle w:val="No Spacing"/>
               <w:rPr>
+                <w:rStyle w:val="Нет"/>
                 <w:b w:val="1"/>
                 <w:bCs w:val="1"/>
                 <w:sz w:val="18"/>
@@ -11861,6 +11917,7 @@
               <w:ind w:left="0" w:right="0" w:firstLine="0"/>
               <w:jc w:val="left"/>
               <w:rPr>
+                <w:rStyle w:val="Нет"/>
                 <w:b w:val="1"/>
                 <w:bCs w:val="1"/>
                 <w:sz w:val="18"/>
@@ -11871,6 +11928,7 @@
             </w:pPr>
             <w:r>
               <w:rPr>
+                <w:rStyle w:val="Нет"/>
                 <w:b w:val="1"/>
                 <w:bCs w:val="1"/>
                 <w:sz w:val="18"/>
@@ -11883,6 +11941,7 @@
             </w:r>
             <w:r>
               <w:rPr>
+                <w:rStyle w:val="Нет"/>
                 <w:b w:val="1"/>
                 <w:bCs w:val="1"/>
                 <w:sz w:val="18"/>
@@ -11895,6 +11954,7 @@
             </w:r>
             <w:r>
               <w:rPr>
+                <w:rStyle w:val="Нет"/>
                 <w:b w:val="1"/>
                 <w:bCs w:val="1"/>
                 <w:sz w:val="18"/>
@@ -11910,6 +11970,7 @@
             <w:pPr>
               <w:pStyle w:val="No Spacing"/>
               <w:rPr>
+                <w:rStyle w:val="Нет"/>
                 <w:b w:val="1"/>
                 <w:bCs w:val="1"/>
                 <w:color w:val="ff0000"/>
@@ -11927,6 +11988,7 @@
               <w:ind w:left="0" w:right="0" w:firstLine="0"/>
               <w:jc w:val="left"/>
               <w:rPr>
+                <w:rStyle w:val="Нет"/>
                 <w:b w:val="1"/>
                 <w:bCs w:val="1"/>
                 <w:sz w:val="18"/>
@@ -11936,6 +11998,7 @@
             </w:pPr>
             <w:r>
               <w:rPr>
+                <w:rStyle w:val="Нет"/>
                 <w:b w:val="1"/>
                 <w:bCs w:val="1"/>
                 <w:sz w:val="18"/>
@@ -11947,6 +12010,7 @@
             </w:r>
             <w:r>
               <w:rPr>
+                <w:rStyle w:val="Нет"/>
                 <w:b w:val="1"/>
                 <w:bCs w:val="1"/>
                 <w:sz w:val="18"/>
@@ -11958,6 +12022,7 @@
             </w:r>
             <w:r>
               <w:rPr>
+                <w:rStyle w:val="Нет"/>
                 <w:b w:val="1"/>
                 <w:bCs w:val="1"/>
                 <w:sz w:val="18"/>
@@ -11969,6 +12034,7 @@
             </w:r>
             <w:r>
               <w:rPr>
+                <w:rStyle w:val="Нет"/>
                 <w:b w:val="1"/>
                 <w:bCs w:val="1"/>
                 <w:sz w:val="18"/>
@@ -11986,6 +12052,7 @@
               <w:ind w:left="0" w:right="0" w:firstLine="0"/>
               <w:jc w:val="left"/>
               <w:rPr>
+                <w:rStyle w:val="Нет"/>
                 <w:sz w:val="18"/>
                 <w:szCs w:val="18"/>
                 <w:rtl w:val="0"/>
@@ -11993,6 +12060,7 @@
             </w:pPr>
             <w:r>
               <w:rPr>
+                <w:rStyle w:val="Нет"/>
                 <w:sz w:val="18"/>
                 <w:szCs w:val="18"/>
                 <w:rtl w:val="0"/>
@@ -12002,6 +12070,7 @@
             </w:r>
             <w:r>
               <w:rPr>
+                <w:rStyle w:val="Нет"/>
                 <w:sz w:val="18"/>
                 <w:szCs w:val="18"/>
                 <w:rtl w:val="0"/>
@@ -12014,6 +12083,7 @@
             <w:pPr>
               <w:pStyle w:val="No Spacing"/>
               <w:rPr>
+                <w:rStyle w:val="Нет"/>
                 <w:sz w:val="18"/>
                 <w:szCs w:val="18"/>
                 <w:lang w:val="ru-RU"/>
@@ -12032,6 +12102,7 @@
             </w:pPr>
             <w:r>
               <w:rPr>
+                <w:rStyle w:val="Нет"/>
                 <w:sz w:val="18"/>
                 <w:szCs w:val="18"/>
                 <w:rtl w:val="0"/>
@@ -12041,6 +12112,7 @@
             </w:r>
             <w:r>
               <w:rPr>
+                <w:rStyle w:val="Нет"/>
                 <w:b w:val="1"/>
                 <w:bCs w:val="1"/>
                 <w:sz w:val="18"/>
@@ -12060,11 +12132,12 @@
         <w:keepNext w:val="1"/>
         <w:keepLines w:val="1"/>
         <w:widowControl w:val="0"/>
-        <w:ind w:left="217" w:hanging="217"/>
+        <w:ind w:left="325" w:hanging="325"/>
         <w:jc w:val="center"/>
       </w:pPr>
       <w:r>
         <w:rPr>
+          <w:rStyle w:val="Нет"/>
           <w:b w:val="1"/>
           <w:bCs w:val="1"/>
           <w:i w:val="1"/>
@@ -13145,13 +13218,18 @@
       <w:lang w:val="ru-RU"/>
     </w:rPr>
   </w:style>
+  <w:style w:type="character" w:styleId="Нет">
+    <w:name w:val="Нет"/>
+  </w:style>
   <w:style w:type="character" w:styleId="Hyperlink.0">
     <w:name w:val="Hyperlink.0"/>
-    <w:basedOn w:val="Hyperlink"/>
+    <w:basedOn w:val="Нет"/>
     <w:next w:val="Hyperlink.0"/>
     <w:rPr>
+      <w:rFonts w:ascii="Times New Roman" w:cs="Times New Roman" w:hAnsi="Times New Roman" w:eastAsia="Times New Roman"/>
       <w:color w:val="0000ff"/>
       <w:u w:val="single" w:color="0000ff"/>
+      <w:lang w:val="en-US"/>
     </w:rPr>
   </w:style>
 </w:styles>

</xml_diff>